<commit_message>
GDD update 1 - 24/10
</commit_message>
<xml_diff>
--- a/Document draft.docx
+++ b/Document draft.docx
@@ -1,20 +1,31 @@
 
 <file path=word/document.xml><?xml version="1.0" encoding="utf-8"?>
-<w:document xmlns:wpc="http://schemas.microsoft.com/office/word/2010/wordprocessingCanvas" xmlns:cx="http://schemas.microsoft.com/office/drawing/2014/chartex" xmlns:cx1="http://schemas.microsoft.com/office/drawing/2015/9/8/chartex" xmlns:cx2="http://schemas.microsoft.com/office/drawing/2015/10/21/chartex" xmlns:cx3="http://schemas.microsoft.com/office/drawing/2016/5/9/chartex" xmlns:cx4="http://schemas.microsoft.com/office/drawing/2016/5/10/chartex" xmlns:cx5="http://schemas.microsoft.com/office/drawing/2016/5/11/chartex" xmlns:cx6="http://schemas.microsoft.com/office/drawing/2016/5/12/chartex" xmlns:cx7="http://schemas.microsoft.com/office/drawing/2016/5/13/chartex" xmlns:cx8="http://schemas.microsoft.com/office/drawing/2016/5/14/chartex" xmlns:mc="http://schemas.openxmlformats.org/markup-compatibility/2006" xmlns:aink="http://schemas.microsoft.com/office/drawing/2016/ink" xmlns:am3d="http://schemas.microsoft.com/office/drawing/2017/model3d" xmlns:o="urn:schemas-microsoft-com:office:office" xmlns:r="http://schemas.openxmlformats.org/officeDocument/2006/relationships" xmlns:m="http://schemas.openxmlformats.org/officeDocument/2006/math" xmlns:v="urn:schemas-microsoft-com:vml" xmlns:wp14="http://schemas.microsoft.com/office/word/2010/wordprocessingDrawing" xmlns:wp="http://schemas.openxmlformats.org/drawingml/2006/wordprocessingDrawing" xmlns:w10="urn:schemas-microsoft-com:office:word" xmlns:w="http://schemas.openxmlformats.org/wordprocessingml/2006/main" xmlns:w14="http://schemas.microsoft.com/office/word/2010/wordml" xmlns:w15="http://schemas.microsoft.com/office/word/2012/wordml" xmlns:w16cid="http://schemas.microsoft.com/office/word/2016/wordml/cid" xmlns:w16se="http://schemas.microsoft.com/office/word/2015/wordml/symex" xmlns:wpg="http://schemas.microsoft.com/office/word/2010/wordprocessingGroup" xmlns:wpi="http://schemas.microsoft.com/office/word/2010/wordprocessingInk" xmlns:wne="http://schemas.microsoft.com/office/word/2006/wordml" xmlns:wps="http://schemas.microsoft.com/office/word/2010/wordprocessingShape" mc:Ignorable="w14 w15 w16se w16cid wp14">
+<w:document xmlns:wpc="http://schemas.microsoft.com/office/word/2010/wordprocessingCanvas" xmlns:cx="http://schemas.microsoft.com/office/drawing/2014/chartex" xmlns:cx1="http://schemas.microsoft.com/office/drawing/2015/9/8/chartex" xmlns:mc="http://schemas.openxmlformats.org/markup-compatibility/2006" xmlns:o="urn:schemas-microsoft-com:office:office" xmlns:r="http://schemas.openxmlformats.org/officeDocument/2006/relationships" xmlns:m="http://schemas.openxmlformats.org/officeDocument/2006/math" xmlns:v="urn:schemas-microsoft-com:vml" xmlns:wp14="http://schemas.microsoft.com/office/word/2010/wordprocessingDrawing" xmlns:wp="http://schemas.openxmlformats.org/drawingml/2006/wordprocessingDrawing" xmlns:w10="urn:schemas-microsoft-com:office:word" xmlns:w="http://schemas.openxmlformats.org/wordprocessingml/2006/main" xmlns:w14="http://schemas.microsoft.com/office/word/2010/wordml" xmlns:w15="http://schemas.microsoft.com/office/word/2012/wordml" xmlns:w16se="http://schemas.microsoft.com/office/word/2015/wordml/symex" xmlns:wpg="http://schemas.microsoft.com/office/word/2010/wordprocessingGroup" xmlns:wpi="http://schemas.microsoft.com/office/word/2010/wordprocessingInk" xmlns:wne="http://schemas.microsoft.com/office/word/2006/wordml" xmlns:wps="http://schemas.microsoft.com/office/word/2010/wordprocessingShape" mc:Ignorable="w14 w15 w16se wp14">
   <w:body>
     <w:sdt>
       <w:sdtPr>
+        <w:rPr>
+          <w:rFonts w:cs="Arial"/>
+        </w:rPr>
         <w:id w:val="621650028"/>
         <w:docPartObj>
           <w:docPartGallery w:val="Cover Pages"/>
           <w:docPartUnique/>
         </w:docPartObj>
       </w:sdtPr>
+      <w:sdtEndPr/>
       <w:sdtContent>
         <w:p>
+          <w:pPr>
+            <w:rPr>
+              <w:rFonts w:cs="Arial"/>
+            </w:rPr>
+          </w:pPr>
           <w:r>
             <w:rPr>
+              <w:rFonts w:cs="Arial"/>
               <w:noProof/>
+              <w:lang w:eastAsia="en-GB"/>
             </w:rPr>
             <mc:AlternateContent>
               <mc:Choice Requires="wpg">
@@ -132,6 +143,7 @@
                                     <w:dataBinding w:prefixMappings="xmlns:ns0='http://purl.org/dc/elements/1.1/' xmlns:ns1='http://schemas.openxmlformats.org/package/2006/metadata/core-properties' " w:xpath="/ns1:coreProperties[1]/ns0:creator[1]" w:storeItemID="{6C3C8BC8-F283-45AE-878A-BAB7291924A1}"/>
                                     <w:text/>
                                   </w:sdtPr>
+                                  <w:sdtEndPr/>
                                   <w:sdtContent>
                                     <w:p>
                                       <w:pPr>
@@ -184,6 +196,7 @@
                                       <w:dataBinding w:prefixMappings="xmlns:ns0='http://schemas.openxmlformats.org/officeDocument/2006/extended-properties' " w:xpath="/ns0:Properties[1]/ns0:Company[1]" w:storeItemID="{6668398D-A668-4E3E-A5EB-62B293D839F1}"/>
                                       <w:text/>
                                     </w:sdtPr>
+                                    <w:sdtEndPr/>
                                     <w:sdtContent>
                                       <w:r>
                                         <w:rPr>
@@ -212,6 +225,7 @@
                                       <w:dataBinding w:prefixMappings="xmlns:ns0='http://schemas.microsoft.com/office/2006/coverPageProps' " w:xpath="/ns0:CoverPageProperties[1]/ns0:CompanyAddress[1]" w:storeItemID="{55AF091B-3C7A-41E3-B477-F2FDAA23CFDA}"/>
                                       <w:text/>
                                     </w:sdtPr>
+                                    <w:sdtEndPr/>
                                     <w:sdtContent>
                                       <w:r>
                                         <w:rPr>
@@ -281,6 +295,7 @@
                                     <w:dataBinding w:prefixMappings="xmlns:ns0='http://purl.org/dc/elements/1.1/' xmlns:ns1='http://schemas.openxmlformats.org/package/2006/metadata/core-properties' " w:xpath="/ns1:coreProperties[1]/ns0:title[1]" w:storeItemID="{6C3C8BC8-F283-45AE-878A-BAB7291924A1}"/>
                                     <w:text/>
                                   </w:sdtPr>
+                                  <w:sdtEndPr/>
                                   <w:sdtContent>
                                     <w:p>
                                       <w:pPr>
@@ -346,6 +361,7 @@
                               <w:dataBinding w:prefixMappings="xmlns:ns0='http://purl.org/dc/elements/1.1/' xmlns:ns1='http://schemas.openxmlformats.org/package/2006/metadata/core-properties' " w:xpath="/ns1:coreProperties[1]/ns0:creator[1]" w:storeItemID="{6C3C8BC8-F283-45AE-878A-BAB7291924A1}"/>
                               <w:text/>
                             </w:sdtPr>
+                            <w:sdtEndPr/>
                             <w:sdtContent>
                               <w:p>
                                 <w:pPr>
@@ -398,6 +414,7 @@
                                 <w:dataBinding w:prefixMappings="xmlns:ns0='http://schemas.openxmlformats.org/officeDocument/2006/extended-properties' " w:xpath="/ns0:Properties[1]/ns0:Company[1]" w:storeItemID="{6668398D-A668-4E3E-A5EB-62B293D839F1}"/>
                                 <w:text/>
                               </w:sdtPr>
+                              <w:sdtEndPr/>
                               <w:sdtContent>
                                 <w:r>
                                   <w:rPr>
@@ -426,6 +443,7 @@
                                 <w:dataBinding w:prefixMappings="xmlns:ns0='http://schemas.microsoft.com/office/2006/coverPageProps' " w:xpath="/ns0:CoverPageProperties[1]/ns0:CompanyAddress[1]" w:storeItemID="{55AF091B-3C7A-41E3-B477-F2FDAA23CFDA}"/>
                                 <w:text/>
                               </w:sdtPr>
+                              <w:sdtEndPr/>
                               <w:sdtContent>
                                 <w:r>
                                   <w:rPr>
@@ -461,6 +479,7 @@
                               <w:dataBinding w:prefixMappings="xmlns:ns0='http://purl.org/dc/elements/1.1/' xmlns:ns1='http://schemas.openxmlformats.org/package/2006/metadata/core-properties' " w:xpath="/ns1:coreProperties[1]/ns0:title[1]" w:storeItemID="{6C3C8BC8-F283-45AE-878A-BAB7291924A1}"/>
                               <w:text/>
                             </w:sdtPr>
+                            <w:sdtEndPr/>
                             <w:sdtContent>
                               <w:p>
                                 <w:pPr>
@@ -498,7 +517,15 @@
           </w:r>
         </w:p>
         <w:p>
+          <w:pPr>
+            <w:rPr>
+              <w:rFonts w:cs="Arial"/>
+            </w:rPr>
+          </w:pPr>
           <w:r>
+            <w:rPr>
+              <w:rFonts w:cs="Arial"/>
+            </w:rPr>
             <w:br w:type="page"/>
           </w:r>
         </w:p>
@@ -506,6 +533,15 @@
     </w:sdt>
     <w:sdt>
       <w:sdtPr>
+        <w:rPr>
+          <w:rFonts w:cs="Arial"/>
+          <w:caps w:val="0"/>
+          <w:color w:val="auto"/>
+          <w:spacing w:val="0"/>
+          <w:sz w:val="20"/>
+          <w:szCs w:val="20"/>
+          <w:u w:val="none"/>
+        </w:rPr>
         <w:id w:val="2056885715"/>
         <w:docPartObj>
           <w:docPartGallery w:val="Table of Contents"/>
@@ -514,24 +550,24 @@
       </w:sdtPr>
       <w:sdtEndPr>
         <w:rPr>
-          <w:rFonts w:asciiTheme="minorHAnsi" w:hAnsiTheme="minorHAnsi"/>
           <w:b/>
           <w:bCs/>
-          <w:caps w:val="0"/>
           <w:noProof/>
-          <w:color w:val="auto"/>
-          <w:spacing w:val="0"/>
-          <w:sz w:val="20"/>
-          <w:szCs w:val="20"/>
-          <w:u w:val="none"/>
+          <w:sz w:val="24"/>
         </w:rPr>
       </w:sdtEndPr>
       <w:sdtContent>
         <w:p>
           <w:pPr>
             <w:pStyle w:val="TOCHeading"/>
+            <w:rPr>
+              <w:rFonts w:cs="Arial"/>
+            </w:rPr>
           </w:pPr>
           <w:r>
+            <w:rPr>
+              <w:rFonts w:cs="Arial"/>
+            </w:rPr>
             <w:t>Contents</w:t>
           </w:r>
         </w:p>
@@ -542,22 +578,36 @@
               <w:tab w:val="right" w:leader="dot" w:pos="9016"/>
             </w:tabs>
             <w:rPr>
+              <w:rFonts w:asciiTheme="minorHAnsi" w:hAnsiTheme="minorHAnsi"/>
               <w:noProof/>
+              <w:sz w:val="22"/>
+              <w:szCs w:val="22"/>
+              <w:lang w:eastAsia="en-GB"/>
             </w:rPr>
           </w:pPr>
           <w:r>
+            <w:rPr>
+              <w:rFonts w:cs="Arial"/>
+            </w:rPr>
             <w:fldChar w:fldCharType="begin"/>
           </w:r>
           <w:r>
+            <w:rPr>
+              <w:rFonts w:cs="Arial"/>
+            </w:rPr>
             <w:instrText xml:space="preserve"> TOC \o "1-3" \h \z \u </w:instrText>
           </w:r>
           <w:r>
+            <w:rPr>
+              <w:rFonts w:cs="Arial"/>
+            </w:rPr>
             <w:fldChar w:fldCharType="separate"/>
           </w:r>
-          <w:hyperlink w:anchor="_Toc496464920" w:history="1">
+          <w:hyperlink w:anchor="_Toc496624195" w:history="1">
             <w:r>
               <w:rPr>
                 <w:rStyle w:val="Hyperlink"/>
+                <w:rFonts w:cs="Arial"/>
                 <w:noProof/>
               </w:rPr>
               <w:t>Game Overview</w:t>
@@ -581,7 +631,7 @@
                 <w:noProof/>
                 <w:webHidden/>
               </w:rPr>
-              <w:instrText xml:space="preserve"> PAGEREF _Toc496464920 \h </w:instrText>
+              <w:instrText xml:space="preserve"> PAGEREF _Toc496624195 \h </w:instrText>
             </w:r>
             <w:r>
               <w:rPr>
@@ -619,13 +669,18 @@
               <w:tab w:val="right" w:leader="dot" w:pos="9016"/>
             </w:tabs>
             <w:rPr>
+              <w:rFonts w:asciiTheme="minorHAnsi" w:hAnsiTheme="minorHAnsi"/>
               <w:noProof/>
+              <w:sz w:val="22"/>
+              <w:szCs w:val="22"/>
+              <w:lang w:eastAsia="en-GB"/>
             </w:rPr>
           </w:pPr>
-          <w:hyperlink w:anchor="_Toc496464921" w:history="1">
+          <w:hyperlink w:anchor="_Toc496624196" w:history="1">
             <w:r>
               <w:rPr>
                 <w:rStyle w:val="Hyperlink"/>
+                <w:rFonts w:cs="Arial"/>
                 <w:noProof/>
               </w:rPr>
               <w:t>The Game World</w:t>
@@ -649,7 +704,7 @@
                 <w:noProof/>
                 <w:webHidden/>
               </w:rPr>
-              <w:instrText xml:space="preserve"> PAGEREF _Toc496464921 \h </w:instrText>
+              <w:instrText xml:space="preserve"> PAGEREF _Toc496624196 \h </w:instrText>
             </w:r>
             <w:r>
               <w:rPr>
@@ -687,13 +742,18 @@
               <w:tab w:val="right" w:leader="dot" w:pos="9016"/>
             </w:tabs>
             <w:rPr>
+              <w:rFonts w:asciiTheme="minorHAnsi" w:hAnsiTheme="minorHAnsi"/>
               <w:noProof/>
+              <w:sz w:val="22"/>
+              <w:szCs w:val="22"/>
+              <w:lang w:eastAsia="en-GB"/>
             </w:rPr>
           </w:pPr>
-          <w:hyperlink w:anchor="_Toc496464922" w:history="1">
+          <w:hyperlink w:anchor="_Toc496624197" w:history="1">
             <w:r>
               <w:rPr>
                 <w:rStyle w:val="Hyperlink"/>
+                <w:rFonts w:cs="Arial"/>
                 <w:noProof/>
               </w:rPr>
               <w:t>Characters</w:t>
@@ -717,7 +777,7 @@
                 <w:noProof/>
                 <w:webHidden/>
               </w:rPr>
-              <w:instrText xml:space="preserve"> PAGEREF _Toc496464922 \h </w:instrText>
+              <w:instrText xml:space="preserve"> PAGEREF _Toc496624197 \h </w:instrText>
             </w:r>
             <w:r>
               <w:rPr>
@@ -755,10 +815,14 @@
               <w:tab w:val="right" w:leader="dot" w:pos="9016"/>
             </w:tabs>
             <w:rPr>
+              <w:rFonts w:asciiTheme="minorHAnsi" w:hAnsiTheme="minorHAnsi"/>
               <w:noProof/>
+              <w:sz w:val="22"/>
+              <w:szCs w:val="22"/>
+              <w:lang w:eastAsia="en-GB"/>
             </w:rPr>
           </w:pPr>
-          <w:hyperlink w:anchor="_Toc496464923" w:history="1">
+          <w:hyperlink w:anchor="_Toc496624198" w:history="1">
             <w:r>
               <w:rPr>
                 <w:rStyle w:val="Hyperlink"/>
@@ -786,7 +850,7 @@
                 <w:noProof/>
                 <w:webHidden/>
               </w:rPr>
-              <w:instrText xml:space="preserve"> PAGEREF _Toc496464923 \h </w:instrText>
+              <w:instrText xml:space="preserve"> PAGEREF _Toc496624198 \h </w:instrText>
             </w:r>
             <w:r>
               <w:rPr>
@@ -824,14 +888,18 @@
               <w:tab w:val="right" w:leader="dot" w:pos="9016"/>
             </w:tabs>
             <w:rPr>
+              <w:rFonts w:asciiTheme="minorHAnsi" w:hAnsiTheme="minorHAnsi"/>
               <w:noProof/>
+              <w:sz w:val="22"/>
+              <w:szCs w:val="22"/>
+              <w:lang w:eastAsia="en-GB"/>
             </w:rPr>
           </w:pPr>
-          <w:hyperlink w:anchor="_Toc496464924" w:history="1">
+          <w:hyperlink w:anchor="_Toc496624199" w:history="1">
             <w:r>
               <w:rPr>
                 <w:rStyle w:val="Hyperlink"/>
-                <w:rFonts w:ascii="Arial" w:hAnsi="Arial" w:cs="Arial"/>
+                <w:rFonts w:cs="Arial"/>
                 <w:noProof/>
               </w:rPr>
               <w:t>The player’s weapons</w:t>
@@ -855,7 +923,7 @@
                 <w:noProof/>
                 <w:webHidden/>
               </w:rPr>
-              <w:instrText xml:space="preserve"> PAGEREF _Toc496464924 \h </w:instrText>
+              <w:instrText xml:space="preserve"> PAGEREF _Toc496624199 \h </w:instrText>
             </w:r>
             <w:r>
               <w:rPr>
@@ -893,14 +961,18 @@
               <w:tab w:val="right" w:leader="dot" w:pos="9016"/>
             </w:tabs>
             <w:rPr>
+              <w:rFonts w:asciiTheme="minorHAnsi" w:hAnsiTheme="minorHAnsi"/>
               <w:noProof/>
+              <w:sz w:val="22"/>
+              <w:szCs w:val="22"/>
+              <w:lang w:eastAsia="en-GB"/>
             </w:rPr>
           </w:pPr>
-          <w:hyperlink w:anchor="_Toc496464925" w:history="1">
+          <w:hyperlink w:anchor="_Toc496624200" w:history="1">
             <w:r>
               <w:rPr>
                 <w:rStyle w:val="Hyperlink"/>
-                <w:rFonts w:ascii="Arial" w:hAnsi="Arial" w:cs="Arial"/>
+                <w:rFonts w:cs="Arial"/>
                 <w:noProof/>
               </w:rPr>
               <w:t>Pistol/Flintlock</w:t>
@@ -924,7 +996,7 @@
                 <w:noProof/>
                 <w:webHidden/>
               </w:rPr>
-              <w:instrText xml:space="preserve"> PAGEREF _Toc496464925 \h </w:instrText>
+              <w:instrText xml:space="preserve"> PAGEREF _Toc496624200 \h </w:instrText>
             </w:r>
             <w:r>
               <w:rPr>
@@ -962,14 +1034,18 @@
               <w:tab w:val="right" w:leader="dot" w:pos="9016"/>
             </w:tabs>
             <w:rPr>
+              <w:rFonts w:asciiTheme="minorHAnsi" w:hAnsiTheme="minorHAnsi"/>
               <w:noProof/>
+              <w:sz w:val="22"/>
+              <w:szCs w:val="22"/>
+              <w:lang w:eastAsia="en-GB"/>
             </w:rPr>
           </w:pPr>
-          <w:hyperlink w:anchor="_Toc496464926" w:history="1">
+          <w:hyperlink w:anchor="_Toc496624201" w:history="1">
             <w:r>
               <w:rPr>
                 <w:rStyle w:val="Hyperlink"/>
-                <w:rFonts w:ascii="Arial" w:hAnsi="Arial" w:cs="Arial"/>
+                <w:rFonts w:cs="Arial"/>
                 <w:noProof/>
               </w:rPr>
               <w:t>Pirate Sword</w:t>
@@ -993,7 +1069,7 @@
                 <w:noProof/>
                 <w:webHidden/>
               </w:rPr>
-              <w:instrText xml:space="preserve"> PAGEREF _Toc496464926 \h </w:instrText>
+              <w:instrText xml:space="preserve"> PAGEREF _Toc496624201 \h </w:instrText>
             </w:r>
             <w:r>
               <w:rPr>
@@ -1031,14 +1107,18 @@
               <w:tab w:val="right" w:leader="dot" w:pos="9016"/>
             </w:tabs>
             <w:rPr>
+              <w:rFonts w:asciiTheme="minorHAnsi" w:hAnsiTheme="minorHAnsi"/>
               <w:noProof/>
+              <w:sz w:val="22"/>
+              <w:szCs w:val="22"/>
+              <w:lang w:eastAsia="en-GB"/>
             </w:rPr>
           </w:pPr>
-          <w:hyperlink w:anchor="_Toc496464927" w:history="1">
+          <w:hyperlink w:anchor="_Toc496624202" w:history="1">
             <w:r>
               <w:rPr>
                 <w:rStyle w:val="Hyperlink"/>
-                <w:rFonts w:ascii="Arial" w:hAnsi="Arial" w:cs="Arial"/>
+                <w:rFonts w:cs="Arial"/>
                 <w:noProof/>
               </w:rPr>
               <w:t>Hook Hand</w:t>
@@ -1062,7 +1142,7 @@
                 <w:noProof/>
                 <w:webHidden/>
               </w:rPr>
-              <w:instrText xml:space="preserve"> PAGEREF _Toc496464927 \h </w:instrText>
+              <w:instrText xml:space="preserve"> PAGEREF _Toc496624202 \h </w:instrText>
             </w:r>
             <w:r>
               <w:rPr>
@@ -1100,14 +1180,18 @@
               <w:tab w:val="right" w:leader="dot" w:pos="9016"/>
             </w:tabs>
             <w:rPr>
+              <w:rFonts w:asciiTheme="minorHAnsi" w:hAnsiTheme="minorHAnsi"/>
               <w:noProof/>
+              <w:sz w:val="22"/>
+              <w:szCs w:val="22"/>
+              <w:lang w:eastAsia="en-GB"/>
             </w:rPr>
           </w:pPr>
-          <w:hyperlink w:anchor="_Toc496464928" w:history="1">
+          <w:hyperlink w:anchor="_Toc496624203" w:history="1">
             <w:r>
               <w:rPr>
                 <w:rStyle w:val="Hyperlink"/>
-                <w:rFonts w:ascii="Arial" w:hAnsi="Arial" w:cs="Arial"/>
+                <w:rFonts w:cs="Arial"/>
                 <w:noProof/>
               </w:rPr>
               <w:t>Parrot</w:t>
@@ -1131,7 +1215,7 @@
                 <w:noProof/>
                 <w:webHidden/>
               </w:rPr>
-              <w:instrText xml:space="preserve"> PAGEREF _Toc496464928 \h </w:instrText>
+              <w:instrText xml:space="preserve"> PAGEREF _Toc496624203 \h </w:instrText>
             </w:r>
             <w:r>
               <w:rPr>
@@ -1169,14 +1253,18 @@
               <w:tab w:val="right" w:leader="dot" w:pos="9016"/>
             </w:tabs>
             <w:rPr>
+              <w:rFonts w:asciiTheme="minorHAnsi" w:hAnsiTheme="minorHAnsi"/>
               <w:noProof/>
+              <w:sz w:val="22"/>
+              <w:szCs w:val="22"/>
+              <w:lang w:eastAsia="en-GB"/>
             </w:rPr>
           </w:pPr>
-          <w:hyperlink w:anchor="_Toc496464929" w:history="1">
+          <w:hyperlink w:anchor="_Toc496624204" w:history="1">
             <w:r>
               <w:rPr>
                 <w:rStyle w:val="Hyperlink"/>
-                <w:rFonts w:ascii="Arial" w:hAnsi="Arial" w:cs="Arial"/>
+                <w:rFonts w:cs="Arial"/>
                 <w:noProof/>
               </w:rPr>
               <w:t>Ship weaponry</w:t>
@@ -1200,7 +1288,7 @@
                 <w:noProof/>
                 <w:webHidden/>
               </w:rPr>
-              <w:instrText xml:space="preserve"> PAGEREF _Toc496464929 \h </w:instrText>
+              <w:instrText xml:space="preserve"> PAGEREF _Toc496624204 \h </w:instrText>
             </w:r>
             <w:r>
               <w:rPr>
@@ -1238,13 +1326,18 @@
               <w:tab w:val="right" w:leader="dot" w:pos="9016"/>
             </w:tabs>
             <w:rPr>
+              <w:rFonts w:asciiTheme="minorHAnsi" w:hAnsiTheme="minorHAnsi"/>
               <w:noProof/>
+              <w:sz w:val="22"/>
+              <w:szCs w:val="22"/>
+              <w:lang w:eastAsia="en-GB"/>
             </w:rPr>
           </w:pPr>
-          <w:hyperlink w:anchor="_Toc496464930" w:history="1">
+          <w:hyperlink w:anchor="_Toc496624205" w:history="1">
             <w:r>
               <w:rPr>
                 <w:rStyle w:val="Hyperlink"/>
+                <w:rFonts w:cs="Arial"/>
                 <w:noProof/>
               </w:rPr>
               <w:t>Music/Sound</w:t>
@@ -1268,7 +1361,368 @@
                 <w:noProof/>
                 <w:webHidden/>
               </w:rPr>
-              <w:instrText xml:space="preserve"> PAGEREF _Toc496464930 \h </w:instrText>
+              <w:instrText xml:space="preserve"> PAGEREF _Toc496624205 \h </w:instrText>
+            </w:r>
+            <w:r>
+              <w:rPr>
+                <w:noProof/>
+                <w:webHidden/>
+              </w:rPr>
+            </w:r>
+            <w:r>
+              <w:rPr>
+                <w:noProof/>
+                <w:webHidden/>
+              </w:rPr>
+              <w:fldChar w:fldCharType="separate"/>
+            </w:r>
+            <w:r>
+              <w:rPr>
+                <w:noProof/>
+                <w:webHidden/>
+              </w:rPr>
+              <w:t>6</w:t>
+            </w:r>
+            <w:r>
+              <w:rPr>
+                <w:noProof/>
+                <w:webHidden/>
+              </w:rPr>
+              <w:fldChar w:fldCharType="end"/>
+            </w:r>
+          </w:hyperlink>
+        </w:p>
+        <w:p>
+          <w:pPr>
+            <w:pStyle w:val="TOC2"/>
+            <w:tabs>
+              <w:tab w:val="right" w:leader="dot" w:pos="9016"/>
+            </w:tabs>
+            <w:rPr>
+              <w:rFonts w:asciiTheme="minorHAnsi" w:hAnsiTheme="minorHAnsi"/>
+              <w:noProof/>
+              <w:sz w:val="22"/>
+              <w:szCs w:val="22"/>
+              <w:lang w:eastAsia="en-GB"/>
+            </w:rPr>
+          </w:pPr>
+          <w:hyperlink w:anchor="_Toc496624206" w:history="1">
+            <w:r>
+              <w:rPr>
+                <w:rStyle w:val="Hyperlink"/>
+                <w:rFonts w:cs="Arial"/>
+                <w:noProof/>
+              </w:rPr>
+              <w:t>Sound design</w:t>
+            </w:r>
+            <w:r>
+              <w:rPr>
+                <w:noProof/>
+                <w:webHidden/>
+              </w:rPr>
+              <w:tab/>
+            </w:r>
+            <w:r>
+              <w:rPr>
+                <w:noProof/>
+                <w:webHidden/>
+              </w:rPr>
+              <w:fldChar w:fldCharType="begin"/>
+            </w:r>
+            <w:r>
+              <w:rPr>
+                <w:noProof/>
+                <w:webHidden/>
+              </w:rPr>
+              <w:instrText xml:space="preserve"> PAGEREF _Toc496624206 \h </w:instrText>
+            </w:r>
+            <w:r>
+              <w:rPr>
+                <w:noProof/>
+                <w:webHidden/>
+              </w:rPr>
+            </w:r>
+            <w:r>
+              <w:rPr>
+                <w:noProof/>
+                <w:webHidden/>
+              </w:rPr>
+              <w:fldChar w:fldCharType="separate"/>
+            </w:r>
+            <w:r>
+              <w:rPr>
+                <w:noProof/>
+                <w:webHidden/>
+              </w:rPr>
+              <w:t>6</w:t>
+            </w:r>
+            <w:r>
+              <w:rPr>
+                <w:noProof/>
+                <w:webHidden/>
+              </w:rPr>
+              <w:fldChar w:fldCharType="end"/>
+            </w:r>
+          </w:hyperlink>
+        </w:p>
+        <w:p>
+          <w:pPr>
+            <w:pStyle w:val="TOC3"/>
+            <w:tabs>
+              <w:tab w:val="right" w:leader="dot" w:pos="9016"/>
+            </w:tabs>
+            <w:rPr>
+              <w:rFonts w:asciiTheme="minorHAnsi" w:hAnsiTheme="minorHAnsi"/>
+              <w:noProof/>
+              <w:sz w:val="22"/>
+              <w:szCs w:val="22"/>
+              <w:lang w:eastAsia="en-GB"/>
+            </w:rPr>
+          </w:pPr>
+          <w:hyperlink w:anchor="_Toc496624207" w:history="1">
+            <w:r>
+              <w:rPr>
+                <w:rStyle w:val="Hyperlink"/>
+                <w:noProof/>
+              </w:rPr>
+              <w:t>Pirate crews</w:t>
+            </w:r>
+            <w:r>
+              <w:rPr>
+                <w:noProof/>
+                <w:webHidden/>
+              </w:rPr>
+              <w:tab/>
+            </w:r>
+            <w:r>
+              <w:rPr>
+                <w:noProof/>
+                <w:webHidden/>
+              </w:rPr>
+              <w:fldChar w:fldCharType="begin"/>
+            </w:r>
+            <w:r>
+              <w:rPr>
+                <w:noProof/>
+                <w:webHidden/>
+              </w:rPr>
+              <w:instrText xml:space="preserve"> PAGEREF _Toc496624207 \h </w:instrText>
+            </w:r>
+            <w:r>
+              <w:rPr>
+                <w:noProof/>
+                <w:webHidden/>
+              </w:rPr>
+            </w:r>
+            <w:r>
+              <w:rPr>
+                <w:noProof/>
+                <w:webHidden/>
+              </w:rPr>
+              <w:fldChar w:fldCharType="separate"/>
+            </w:r>
+            <w:r>
+              <w:rPr>
+                <w:noProof/>
+                <w:webHidden/>
+              </w:rPr>
+              <w:t>6</w:t>
+            </w:r>
+            <w:r>
+              <w:rPr>
+                <w:noProof/>
+                <w:webHidden/>
+              </w:rPr>
+              <w:fldChar w:fldCharType="end"/>
+            </w:r>
+          </w:hyperlink>
+        </w:p>
+        <w:p>
+          <w:pPr>
+            <w:pStyle w:val="TOC3"/>
+            <w:tabs>
+              <w:tab w:val="right" w:leader="dot" w:pos="9016"/>
+            </w:tabs>
+            <w:rPr>
+              <w:rFonts w:asciiTheme="minorHAnsi" w:hAnsiTheme="minorHAnsi"/>
+              <w:noProof/>
+              <w:sz w:val="22"/>
+              <w:szCs w:val="22"/>
+              <w:lang w:eastAsia="en-GB"/>
+            </w:rPr>
+          </w:pPr>
+          <w:hyperlink w:anchor="_Toc496624208" w:history="1">
+            <w:r>
+              <w:rPr>
+                <w:rStyle w:val="Hyperlink"/>
+                <w:noProof/>
+              </w:rPr>
+              <w:t>Seas/weather</w:t>
+            </w:r>
+            <w:r>
+              <w:rPr>
+                <w:noProof/>
+                <w:webHidden/>
+              </w:rPr>
+              <w:tab/>
+            </w:r>
+            <w:r>
+              <w:rPr>
+                <w:noProof/>
+                <w:webHidden/>
+              </w:rPr>
+              <w:fldChar w:fldCharType="begin"/>
+            </w:r>
+            <w:r>
+              <w:rPr>
+                <w:noProof/>
+                <w:webHidden/>
+              </w:rPr>
+              <w:instrText xml:space="preserve"> PAGEREF _Toc496624208 \h </w:instrText>
+            </w:r>
+            <w:r>
+              <w:rPr>
+                <w:noProof/>
+                <w:webHidden/>
+              </w:rPr>
+            </w:r>
+            <w:r>
+              <w:rPr>
+                <w:noProof/>
+                <w:webHidden/>
+              </w:rPr>
+              <w:fldChar w:fldCharType="separate"/>
+            </w:r>
+            <w:r>
+              <w:rPr>
+                <w:noProof/>
+                <w:webHidden/>
+              </w:rPr>
+              <w:t>6</w:t>
+            </w:r>
+            <w:r>
+              <w:rPr>
+                <w:noProof/>
+                <w:webHidden/>
+              </w:rPr>
+              <w:fldChar w:fldCharType="end"/>
+            </w:r>
+          </w:hyperlink>
+        </w:p>
+        <w:p>
+          <w:pPr>
+            <w:pStyle w:val="TOC3"/>
+            <w:tabs>
+              <w:tab w:val="right" w:leader="dot" w:pos="9016"/>
+            </w:tabs>
+            <w:rPr>
+              <w:rFonts w:asciiTheme="minorHAnsi" w:hAnsiTheme="minorHAnsi"/>
+              <w:noProof/>
+              <w:sz w:val="22"/>
+              <w:szCs w:val="22"/>
+              <w:lang w:eastAsia="en-GB"/>
+            </w:rPr>
+          </w:pPr>
+          <w:hyperlink w:anchor="_Toc496624209" w:history="1">
+            <w:r>
+              <w:rPr>
+                <w:rStyle w:val="Hyperlink"/>
+                <w:noProof/>
+              </w:rPr>
+              <w:t>Monsters</w:t>
+            </w:r>
+            <w:r>
+              <w:rPr>
+                <w:noProof/>
+                <w:webHidden/>
+              </w:rPr>
+              <w:tab/>
+            </w:r>
+            <w:r>
+              <w:rPr>
+                <w:noProof/>
+                <w:webHidden/>
+              </w:rPr>
+              <w:fldChar w:fldCharType="begin"/>
+            </w:r>
+            <w:r>
+              <w:rPr>
+                <w:noProof/>
+                <w:webHidden/>
+              </w:rPr>
+              <w:instrText xml:space="preserve"> PAGEREF _Toc496624209 \h </w:instrText>
+            </w:r>
+            <w:r>
+              <w:rPr>
+                <w:noProof/>
+                <w:webHidden/>
+              </w:rPr>
+            </w:r>
+            <w:r>
+              <w:rPr>
+                <w:noProof/>
+                <w:webHidden/>
+              </w:rPr>
+              <w:fldChar w:fldCharType="separate"/>
+            </w:r>
+            <w:r>
+              <w:rPr>
+                <w:noProof/>
+                <w:webHidden/>
+              </w:rPr>
+              <w:t>6</w:t>
+            </w:r>
+            <w:r>
+              <w:rPr>
+                <w:noProof/>
+                <w:webHidden/>
+              </w:rPr>
+              <w:fldChar w:fldCharType="end"/>
+            </w:r>
+          </w:hyperlink>
+        </w:p>
+        <w:p>
+          <w:pPr>
+            <w:pStyle w:val="TOC2"/>
+            <w:tabs>
+              <w:tab w:val="right" w:leader="dot" w:pos="9016"/>
+            </w:tabs>
+            <w:rPr>
+              <w:rFonts w:asciiTheme="minorHAnsi" w:hAnsiTheme="minorHAnsi"/>
+              <w:noProof/>
+              <w:sz w:val="22"/>
+              <w:szCs w:val="22"/>
+              <w:lang w:eastAsia="en-GB"/>
+            </w:rPr>
+          </w:pPr>
+          <w:hyperlink w:anchor="_Toc496624210" w:history="1">
+            <w:r>
+              <w:rPr>
+                <w:rStyle w:val="Hyperlink"/>
+                <w:noProof/>
+              </w:rPr>
+              <w:t>Music</w:t>
+            </w:r>
+            <w:r>
+              <w:rPr>
+                <w:noProof/>
+                <w:webHidden/>
+              </w:rPr>
+              <w:tab/>
+            </w:r>
+            <w:r>
+              <w:rPr>
+                <w:noProof/>
+                <w:webHidden/>
+              </w:rPr>
+              <w:fldChar w:fldCharType="begin"/>
+            </w:r>
+            <w:r>
+              <w:rPr>
+                <w:noProof/>
+                <w:webHidden/>
+              </w:rPr>
+              <w:instrText xml:space="preserve"> PAGEREF _Toc496624210 \h </w:instrText>
             </w:r>
             <w:r>
               <w:rPr>
@@ -1306,13 +1760,18 @@
               <w:tab w:val="right" w:leader="dot" w:pos="9016"/>
             </w:tabs>
             <w:rPr>
+              <w:rFonts w:asciiTheme="minorHAnsi" w:hAnsiTheme="minorHAnsi"/>
               <w:noProof/>
+              <w:sz w:val="22"/>
+              <w:szCs w:val="22"/>
+              <w:lang w:eastAsia="en-GB"/>
             </w:rPr>
           </w:pPr>
-          <w:hyperlink w:anchor="_Toc496464931" w:history="1">
+          <w:hyperlink w:anchor="_Toc496624211" w:history="1">
             <w:r>
               <w:rPr>
                 <w:rStyle w:val="Hyperlink"/>
+                <w:rFonts w:cs="Arial"/>
                 <w:noProof/>
               </w:rPr>
               <w:t>Multiplayer</w:t>
@@ -1336,7 +1795,7 @@
                 <w:noProof/>
                 <w:webHidden/>
               </w:rPr>
-              <w:instrText xml:space="preserve"> PAGEREF _Toc496464931 \h </w:instrText>
+              <w:instrText xml:space="preserve"> PAGEREF _Toc496624211 \h </w:instrText>
             </w:r>
             <w:r>
               <w:rPr>
@@ -1374,13 +1833,18 @@
               <w:tab w:val="right" w:leader="dot" w:pos="9016"/>
             </w:tabs>
             <w:rPr>
+              <w:rFonts w:asciiTheme="minorHAnsi" w:hAnsiTheme="minorHAnsi"/>
               <w:noProof/>
+              <w:sz w:val="22"/>
+              <w:szCs w:val="22"/>
+              <w:lang w:eastAsia="en-GB"/>
             </w:rPr>
           </w:pPr>
-          <w:hyperlink w:anchor="_Toc496464932" w:history="1">
+          <w:hyperlink w:anchor="_Toc496624212" w:history="1">
             <w:r>
               <w:rPr>
                 <w:rStyle w:val="Hyperlink"/>
+                <w:rFonts w:cs="Arial"/>
                 <w:noProof/>
               </w:rPr>
               <w:t>Appendix</w:t>
@@ -1404,7 +1868,7 @@
                 <w:noProof/>
                 <w:webHidden/>
               </w:rPr>
-              <w:instrText xml:space="preserve"> PAGEREF _Toc496464932 \h </w:instrText>
+              <w:instrText xml:space="preserve"> PAGEREF _Toc496624212 \h </w:instrText>
             </w:r>
             <w:r>
               <w:rPr>
@@ -1436,8 +1900,14 @@
           </w:hyperlink>
         </w:p>
         <w:p>
+          <w:pPr>
+            <w:rPr>
+              <w:rFonts w:cs="Arial"/>
+            </w:rPr>
+          </w:pPr>
           <w:r>
             <w:rPr>
+              <w:rFonts w:cs="Arial"/>
               <w:b/>
               <w:bCs/>
               <w:noProof/>
@@ -1447,58 +1917,122 @@
         </w:p>
       </w:sdtContent>
     </w:sdt>
-    <w:p/>
     <w:p>
-      <w:r>
+      <w:pPr>
+        <w:rPr>
+          <w:rFonts w:cs="Arial"/>
+        </w:rPr>
+      </w:pPr>
+    </w:p>
+    <w:p>
+      <w:pPr>
+        <w:rPr>
+          <w:rFonts w:cs="Arial"/>
+        </w:rPr>
+      </w:pPr>
+      <w:r>
+        <w:rPr>
+          <w:rFonts w:cs="Arial"/>
+        </w:rPr>
         <w:br w:type="page"/>
       </w:r>
+      <w:bookmarkStart w:id="0" w:name="_GoBack"/>
+      <w:bookmarkEnd w:id="0"/>
     </w:p>
     <w:p>
       <w:pPr>
         <w:pStyle w:val="Heading1"/>
+        <w:rPr>
+          <w:rFonts w:cs="Arial"/>
+        </w:rPr>
       </w:pPr>
-      <w:bookmarkStart w:id="0" w:name="_Toc496464920"/>
-      <w:r>
+      <w:bookmarkStart w:id="1" w:name="_Toc496624195"/>
+      <w:r>
+        <w:rPr>
+          <w:rFonts w:cs="Arial"/>
+        </w:rPr>
         <w:lastRenderedPageBreak/>
         <w:t>Game Overview</w:t>
       </w:r>
-      <w:bookmarkEnd w:id="0"/>
+      <w:bookmarkEnd w:id="1"/>
     </w:p>
-    <w:p/>
     <w:p>
-      <w:r>
+      <w:pPr>
+        <w:rPr>
+          <w:rFonts w:cs="Arial"/>
+        </w:rPr>
+      </w:pPr>
+    </w:p>
+    <w:p>
+      <w:pPr>
+        <w:rPr>
+          <w:rFonts w:cs="Arial"/>
+        </w:rPr>
+      </w:pPr>
+      <w:r>
+        <w:rPr>
+          <w:rFonts w:cs="Arial"/>
+        </w:rPr>
         <w:br w:type="page"/>
       </w:r>
     </w:p>
     <w:p>
       <w:pPr>
         <w:pStyle w:val="Heading1"/>
+        <w:rPr>
+          <w:rFonts w:cs="Arial"/>
+        </w:rPr>
       </w:pPr>
-      <w:bookmarkStart w:id="1" w:name="_Toc496464921"/>
-      <w:r>
+      <w:bookmarkStart w:id="2" w:name="_Toc496624196"/>
+      <w:r>
+        <w:rPr>
+          <w:rFonts w:cs="Arial"/>
+        </w:rPr>
         <w:lastRenderedPageBreak/>
         <w:t>The Game World</w:t>
       </w:r>
-      <w:bookmarkEnd w:id="1"/>
+      <w:bookmarkEnd w:id="2"/>
     </w:p>
     <w:p>
-      <w:r>
+      <w:pPr>
+        <w:rPr>
+          <w:rFonts w:cs="Arial"/>
+        </w:rPr>
+      </w:pPr>
+      <w:r>
+        <w:rPr>
+          <w:rFonts w:cs="Arial"/>
+        </w:rPr>
         <w:br w:type="page"/>
       </w:r>
     </w:p>
     <w:p>
       <w:pPr>
         <w:pStyle w:val="Heading1"/>
+        <w:rPr>
+          <w:rFonts w:cs="Arial"/>
+        </w:rPr>
       </w:pPr>
-      <w:bookmarkStart w:id="2" w:name="_Toc496464922"/>
-      <w:r>
+      <w:bookmarkStart w:id="3" w:name="_Toc496624197"/>
+      <w:r>
+        <w:rPr>
+          <w:rFonts w:cs="Arial"/>
+        </w:rPr>
         <w:lastRenderedPageBreak/>
         <w:t>Characters</w:t>
       </w:r>
-      <w:bookmarkEnd w:id="2"/>
+      <w:bookmarkEnd w:id="3"/>
     </w:p>
     <w:p>
-      <w:r>
+      <w:pPr>
+        <w:rPr>
+          <w:rFonts w:cs="Arial"/>
+        </w:rPr>
+      </w:pPr>
+      <w:r>
+        <w:rPr>
+          <w:rFonts w:cs="Arial"/>
+        </w:rPr>
         <w:br w:type="page"/>
       </w:r>
     </w:p>
@@ -1507,54 +2041,49 @@
         <w:pStyle w:val="Heading1"/>
         <w:rPr>
           <w:rFonts w:cs="Arial"/>
-          <w:sz w:val="36"/>
           <w:szCs w:val="24"/>
         </w:rPr>
       </w:pPr>
-      <w:bookmarkStart w:id="3" w:name="_Toc496464923"/>
-      <w:r>
-        <w:rPr>
-          <w:rFonts w:cs="Arial"/>
-          <w:sz w:val="36"/>
+      <w:bookmarkStart w:id="4" w:name="_Toc496624198"/>
+      <w:r>
+        <w:rPr>
+          <w:rFonts w:cs="Arial"/>
           <w:szCs w:val="24"/>
         </w:rPr>
         <w:lastRenderedPageBreak/>
         <w:t>Weapons</w:t>
       </w:r>
-      <w:bookmarkEnd w:id="3"/>
+      <w:bookmarkEnd w:id="4"/>
     </w:p>
     <w:p>
       <w:pPr>
         <w:pStyle w:val="Heading2"/>
         <w:rPr>
-          <w:rFonts w:ascii="Arial" w:hAnsi="Arial" w:cs="Arial"/>
+          <w:rFonts w:cs="Arial"/>
           <w:sz w:val="28"/>
           <w:szCs w:val="24"/>
         </w:rPr>
       </w:pPr>
-      <w:bookmarkStart w:id="4" w:name="_Toc496464924"/>
-      <w:r>
-        <w:rPr>
-          <w:rFonts w:ascii="Arial" w:hAnsi="Arial" w:cs="Arial"/>
-          <w:sz w:val="32"/>
+      <w:bookmarkStart w:id="5" w:name="_Toc496624199"/>
+      <w:r>
+        <w:rPr>
+          <w:rFonts w:cs="Arial"/>
           <w:szCs w:val="24"/>
         </w:rPr>
         <w:t>The player’s weapons</w:t>
       </w:r>
-      <w:bookmarkEnd w:id="4"/>
+      <w:bookmarkEnd w:id="5"/>
     </w:p>
     <w:p>
       <w:pPr>
         <w:rPr>
-          <w:rFonts w:ascii="Arial" w:hAnsi="Arial" w:cs="Arial"/>
-          <w:sz w:val="24"/>
+          <w:rFonts w:cs="Arial"/>
           <w:szCs w:val="24"/>
         </w:rPr>
       </w:pPr>
       <w:r>
         <w:rPr>
-          <w:rFonts w:ascii="Arial" w:hAnsi="Arial" w:cs="Arial"/>
-          <w:sz w:val="24"/>
+          <w:rFonts w:cs="Arial"/>
           <w:szCs w:val="24"/>
         </w:rPr>
         <w:t>As the game features Pirates as the focal point, combat is an obvious focus. The game’s pirate setting allows us to create various weapon designs both inspired by real life pirate weapons as well as pirates in various media. The game’s futuristic theme also allows us to take existing concepts and twist them in such a way that they become fresh and unique. Detailed below are various concepts for weapons that the game may feature.</w:t>
@@ -1564,32 +2093,28 @@
       <w:pPr>
         <w:pStyle w:val="Heading3"/>
         <w:rPr>
-          <w:rFonts w:ascii="Arial" w:hAnsi="Arial" w:cs="Arial"/>
-          <w:sz w:val="28"/>
+          <w:rFonts w:cs="Arial"/>
         </w:rPr>
       </w:pPr>
-      <w:bookmarkStart w:id="5" w:name="_Toc496464925"/>
-      <w:r>
-        <w:rPr>
-          <w:rFonts w:ascii="Arial" w:hAnsi="Arial" w:cs="Arial"/>
-          <w:sz w:val="28"/>
+      <w:bookmarkStart w:id="6" w:name="_Toc496624200"/>
+      <w:r>
+        <w:rPr>
+          <w:rFonts w:cs="Arial"/>
         </w:rPr>
         <w:t>Pistol/Flintlock</w:t>
       </w:r>
-      <w:bookmarkEnd w:id="5"/>
+      <w:bookmarkEnd w:id="6"/>
     </w:p>
     <w:p>
       <w:pPr>
         <w:rPr>
-          <w:rFonts w:ascii="Arial" w:hAnsi="Arial" w:cs="Arial"/>
-          <w:sz w:val="24"/>
+          <w:rFonts w:cs="Arial"/>
           <w:szCs w:val="24"/>
         </w:rPr>
       </w:pPr>
       <w:r>
         <w:rPr>
-          <w:rFonts w:ascii="Arial" w:hAnsi="Arial" w:cs="Arial"/>
-          <w:sz w:val="24"/>
+          <w:rFonts w:cs="Arial"/>
           <w:szCs w:val="24"/>
         </w:rPr>
         <w:t xml:space="preserve">This is a traditional pirate weapon that has become well known. In the game this could act as the main ranged weapon of the pirates. To update the concept for the future setting the pistol could be modified to feature targeting sights, laser bolts, explosive attachments and such. </w:t>
@@ -1599,32 +2124,28 @@
       <w:pPr>
         <w:pStyle w:val="Heading3"/>
         <w:rPr>
-          <w:rFonts w:ascii="Arial" w:hAnsi="Arial" w:cs="Arial"/>
-          <w:sz w:val="28"/>
+          <w:rFonts w:cs="Arial"/>
         </w:rPr>
       </w:pPr>
-      <w:bookmarkStart w:id="6" w:name="_Toc496464926"/>
-      <w:r>
-        <w:rPr>
-          <w:rFonts w:ascii="Arial" w:hAnsi="Arial" w:cs="Arial"/>
-          <w:sz w:val="28"/>
+      <w:bookmarkStart w:id="7" w:name="_Toc496624201"/>
+      <w:r>
+        <w:rPr>
+          <w:rFonts w:cs="Arial"/>
         </w:rPr>
         <w:t>Pirate Sword</w:t>
       </w:r>
-      <w:bookmarkEnd w:id="6"/>
+      <w:bookmarkEnd w:id="7"/>
     </w:p>
     <w:p>
       <w:pPr>
         <w:rPr>
-          <w:rFonts w:ascii="Arial" w:hAnsi="Arial" w:cs="Arial"/>
-          <w:sz w:val="24"/>
+          <w:rFonts w:cs="Arial"/>
           <w:szCs w:val="24"/>
         </w:rPr>
       </w:pPr>
       <w:r>
         <w:rPr>
-          <w:rFonts w:ascii="Arial" w:hAnsi="Arial" w:cs="Arial"/>
-          <w:sz w:val="24"/>
+          <w:rFonts w:cs="Arial"/>
           <w:szCs w:val="24"/>
         </w:rPr>
         <w:t xml:space="preserve">A pirate sword is another iconic weapon associated with pirates. This weapon would act as the players primary melee weapon for close quarters combat. Potential futuristic enhancements could be made such as alerting it into a laser sword for increased effectiveness. </w:t>
@@ -1634,32 +2155,28 @@
       <w:pPr>
         <w:pStyle w:val="Heading3"/>
         <w:rPr>
-          <w:rFonts w:ascii="Arial" w:hAnsi="Arial" w:cs="Arial"/>
-          <w:sz w:val="28"/>
+          <w:rFonts w:cs="Arial"/>
         </w:rPr>
       </w:pPr>
-      <w:bookmarkStart w:id="7" w:name="_Toc496464927"/>
-      <w:r>
-        <w:rPr>
-          <w:rFonts w:ascii="Arial" w:hAnsi="Arial" w:cs="Arial"/>
-          <w:sz w:val="28"/>
+      <w:bookmarkStart w:id="8" w:name="_Toc496624202"/>
+      <w:r>
+        <w:rPr>
+          <w:rFonts w:cs="Arial"/>
         </w:rPr>
         <w:t>Hook Hand</w:t>
       </w:r>
-      <w:bookmarkEnd w:id="7"/>
+      <w:bookmarkEnd w:id="8"/>
     </w:p>
     <w:p>
       <w:pPr>
         <w:rPr>
-          <w:rFonts w:ascii="Arial" w:hAnsi="Arial" w:cs="Arial"/>
-          <w:sz w:val="24"/>
+          <w:rFonts w:cs="Arial"/>
           <w:szCs w:val="24"/>
         </w:rPr>
       </w:pPr>
       <w:r>
         <w:rPr>
-          <w:rFonts w:ascii="Arial" w:hAnsi="Arial" w:cs="Arial"/>
-          <w:sz w:val="24"/>
+          <w:rFonts w:cs="Arial"/>
           <w:szCs w:val="24"/>
         </w:rPr>
         <w:t>The player may also be able to equip their character with a Pirate’s hook hand which can provide various enhancements for combat while also reducing efficiency in other areas of the game.</w:t>
@@ -1669,32 +2186,28 @@
       <w:pPr>
         <w:pStyle w:val="Heading3"/>
         <w:rPr>
-          <w:rFonts w:ascii="Arial" w:hAnsi="Arial" w:cs="Arial"/>
-          <w:sz w:val="28"/>
+          <w:rFonts w:cs="Arial"/>
         </w:rPr>
       </w:pPr>
-      <w:bookmarkStart w:id="8" w:name="_Toc496464928"/>
-      <w:r>
-        <w:rPr>
-          <w:rFonts w:ascii="Arial" w:hAnsi="Arial" w:cs="Arial"/>
-          <w:sz w:val="28"/>
+      <w:bookmarkStart w:id="9" w:name="_Toc496624203"/>
+      <w:r>
+        <w:rPr>
+          <w:rFonts w:cs="Arial"/>
         </w:rPr>
         <w:t>Parrot</w:t>
       </w:r>
-      <w:bookmarkEnd w:id="8"/>
+      <w:bookmarkEnd w:id="9"/>
     </w:p>
     <w:p>
       <w:pPr>
         <w:rPr>
-          <w:rFonts w:ascii="Arial" w:hAnsi="Arial" w:cs="Arial"/>
-          <w:sz w:val="24"/>
+          <w:rFonts w:cs="Arial"/>
           <w:szCs w:val="24"/>
         </w:rPr>
       </w:pPr>
       <w:r>
         <w:rPr>
-          <w:rFonts w:ascii="Arial" w:hAnsi="Arial" w:cs="Arial"/>
-          <w:sz w:val="24"/>
+          <w:rFonts w:cs="Arial"/>
           <w:szCs w:val="24"/>
         </w:rPr>
         <w:t>Parrots are a very popular companion for pirates in media so their inclusion in this game would be fitting. The parrot could potentially be used by the player to scout unknown territory. The parrot could also be modified in a way to fit the future theme such as making it robotic, this could allow for offensive capabilities such as airstrikes.</w:t>
@@ -1704,25 +2217,22 @@
       <w:pPr>
         <w:pStyle w:val="Heading2"/>
         <w:rPr>
-          <w:rFonts w:ascii="Arial" w:hAnsi="Arial" w:cs="Arial"/>
-          <w:sz w:val="32"/>
+          <w:rFonts w:cs="Arial"/>
           <w:szCs w:val="28"/>
         </w:rPr>
       </w:pPr>
-      <w:bookmarkStart w:id="9" w:name="_Toc496464929"/>
-      <w:r>
-        <w:rPr>
-          <w:rFonts w:ascii="Arial" w:hAnsi="Arial" w:cs="Arial"/>
-          <w:sz w:val="32"/>
+      <w:bookmarkStart w:id="10" w:name="_Toc496624204"/>
+      <w:r>
+        <w:rPr>
+          <w:rFonts w:cs="Arial"/>
           <w:szCs w:val="28"/>
         </w:rPr>
         <w:t>Ship weaponry</w:t>
       </w:r>
-      <w:bookmarkEnd w:id="9"/>
-      <w:r>
-        <w:rPr>
-          <w:rFonts w:ascii="Arial" w:hAnsi="Arial" w:cs="Arial"/>
-          <w:sz w:val="32"/>
+      <w:bookmarkEnd w:id="10"/>
+      <w:r>
+        <w:rPr>
+          <w:rFonts w:cs="Arial"/>
           <w:szCs w:val="28"/>
         </w:rPr>
         <w:t xml:space="preserve"> </w:t>
@@ -1731,35 +2241,165 @@
     <w:p>
       <w:pPr>
         <w:rPr>
-          <w:rFonts w:ascii="Arial" w:hAnsi="Arial" w:cs="Arial"/>
-          <w:sz w:val="24"/>
+          <w:rFonts w:cs="Arial"/>
           <w:szCs w:val="24"/>
         </w:rPr>
       </w:pPr>
       <w:r>
         <w:rPr>
-          <w:rFonts w:ascii="Arial" w:hAnsi="Arial" w:cs="Arial"/>
-          <w:sz w:val="24"/>
+          <w:rFonts w:cs="Arial"/>
           <w:szCs w:val="24"/>
         </w:rPr>
-        <w:t xml:space="preserve">The player’s pirate ship will also be equipped with various weapons that can be used to battle other pirates on the seas. The could potentially range from traditional cannons to mortar strikes or even potentially drones to fit the futuristic concept. Weapons onboard the ship could potentially require multiple players to operate for online modes to encourage team work. </w:t>
-      </w:r>
-      <w:r>
+        <w:t xml:space="preserve">The player’s pirate ship will also be equipped with various weapons that can be used to battle other pirates on the seas. </w:t>
+      </w:r>
+      <w:proofErr w:type="gramStart"/>
+      <w:r>
+        <w:rPr>
+          <w:rFonts w:cs="Arial"/>
+          <w:szCs w:val="24"/>
+        </w:rPr>
+        <w:t>The could</w:t>
+      </w:r>
+      <w:proofErr w:type="gramEnd"/>
+      <w:r>
+        <w:rPr>
+          <w:rFonts w:cs="Arial"/>
+          <w:szCs w:val="24"/>
+        </w:rPr>
+        <w:t xml:space="preserve"> potentially range from traditional cannons to mortar strikes or even potentially drones to fit the futuristic concept. </w:t>
+      </w:r>
+      <w:r>
+        <w:rPr>
+          <w:rFonts w:cs="Arial"/>
+          <w:szCs w:val="24"/>
+        </w:rPr>
+        <w:t xml:space="preserve"> </w:t>
+      </w:r>
+      <w:r>
+        <w:rPr>
+          <w:rFonts w:cs="Arial"/>
+          <w:szCs w:val="24"/>
+        </w:rPr>
+        <w:t xml:space="preserve">online modes to encourage team work. </w:t>
+      </w:r>
+      <w:r>
+        <w:rPr>
+          <w:rFonts w:cs="Arial"/>
+        </w:rPr>
         <w:br w:type="page"/>
       </w:r>
     </w:p>
     <w:p>
       <w:pPr>
         <w:pStyle w:val="Heading1"/>
+        <w:rPr>
+          <w:rFonts w:cs="Arial"/>
+        </w:rPr>
       </w:pPr>
-      <w:bookmarkStart w:id="10" w:name="_Toc496464930"/>
-      <w:r>
+      <w:bookmarkStart w:id="11" w:name="_Toc496624205"/>
+      <w:r>
+        <w:rPr>
+          <w:rFonts w:cs="Arial"/>
+        </w:rPr>
         <w:lastRenderedPageBreak/>
         <w:t>Music/Sound</w:t>
       </w:r>
-      <w:bookmarkEnd w:id="10"/>
+      <w:bookmarkEnd w:id="11"/>
     </w:p>
     <w:p>
+      <w:pPr>
+        <w:pStyle w:val="Heading2"/>
+        <w:rPr>
+          <w:rFonts w:cs="Arial"/>
+        </w:rPr>
+      </w:pPr>
+      <w:bookmarkStart w:id="12" w:name="_Toc496624206"/>
+      <w:r>
+        <w:rPr>
+          <w:rFonts w:cs="Arial"/>
+        </w:rPr>
+        <w:t>Sound design</w:t>
+      </w:r>
+      <w:bookmarkEnd w:id="12"/>
+    </w:p>
+    <w:p>
+      <w:pPr>
+        <w:rPr>
+          <w:rFonts w:cs="Arial"/>
+        </w:rPr>
+      </w:pPr>
+      <w:r>
+        <w:rPr>
+          <w:rFonts w:cs="Arial"/>
+        </w:rPr>
+        <w:t>We wish for this game to be an immersive experience for the player and to give them the true feeling of being a pirate. A key to enhancing the player experience is expert sound design to really make the world feel alive.</w:t>
+      </w:r>
+      <w:r>
+        <w:rPr>
+          <w:rFonts w:cs="Arial"/>
+        </w:rPr>
+        <w:t xml:space="preserve"> While all sound is critical to the experience, here are just a few examples of areas we will focus on.</w:t>
+      </w:r>
+    </w:p>
+    <w:p>
+      <w:pPr>
+        <w:pStyle w:val="Heading3"/>
+      </w:pPr>
+      <w:bookmarkStart w:id="13" w:name="_Toc496624207"/>
+      <w:r>
+        <w:t>Pirate crews</w:t>
+      </w:r>
+      <w:bookmarkEnd w:id="13"/>
+    </w:p>
+    <w:p>
+      <w:r>
+        <w:t>When sailing the seas a pirate ship’s crew will remain lively and full of spirit. We hope to showcase this through frequent dialogue between crew mates as well the crew singing sea shanties to make the ship really feel alive.</w:t>
+      </w:r>
+    </w:p>
+    <w:p>
+      <w:pPr>
+        <w:pStyle w:val="Heading3"/>
+      </w:pPr>
+      <w:bookmarkStart w:id="14" w:name="_Toc496624208"/>
+      <w:r>
+        <w:t>Seas/weather</w:t>
+      </w:r>
+      <w:bookmarkEnd w:id="14"/>
+    </w:p>
+    <w:p>
+      <w:r>
+        <w:t xml:space="preserve">Another very important sound aspect is the sea and weather. When sailing the seas we hope to faithfully recreate the dynamic sea sounds that vary from peaceful waters to thunderous storms. </w:t>
+      </w:r>
+    </w:p>
+    <w:p>
+      <w:pPr>
+        <w:pStyle w:val="Heading3"/>
+      </w:pPr>
+      <w:bookmarkStart w:id="15" w:name="_Toc496624209"/>
+      <w:r>
+        <w:t>Monsters</w:t>
+      </w:r>
+      <w:bookmarkEnd w:id="15"/>
+    </w:p>
+    <w:p>
+      <w:r>
+        <w:t>A pirate’s life is full of adventure which may lead to an encounter with various sea monsters. To truly make these experiences captivating and breath-taking we hope to create monster sound effects that convey that. We may take inspiration from various forms of media such as monster films which set a high standard.</w:t>
+      </w:r>
+    </w:p>
+    <w:p>
+      <w:pPr>
+        <w:pStyle w:val="Heading2"/>
+      </w:pPr>
+      <w:bookmarkStart w:id="16" w:name="_Toc496624210"/>
+      <w:r>
+        <w:t>Music</w:t>
+      </w:r>
+      <w:bookmarkEnd w:id="16"/>
+    </w:p>
+    <w:p>
+      <w:r>
+        <w:t>Aside from the various sounds of the world, the player’s experience will also be enhanced by a thrilling soundtrack. We hope to obtain a talented composer who can create a soundtrack that can convey the excitement of a pirate’s life while also highlighting the dystopian future.</w:t>
+      </w:r>
       <w:r>
         <w:br w:type="page"/>
       </w:r>
@@ -1767,33 +2407,56 @@
     <w:p>
       <w:pPr>
         <w:pStyle w:val="Heading1"/>
+        <w:rPr>
+          <w:rFonts w:cs="Arial"/>
+        </w:rPr>
       </w:pPr>
-      <w:bookmarkStart w:id="11" w:name="_Toc496464931"/>
-      <w:r>
+      <w:bookmarkStart w:id="17" w:name="_Toc496624211"/>
+      <w:r>
+        <w:rPr>
+          <w:rFonts w:cs="Arial"/>
+        </w:rPr>
         <w:lastRenderedPageBreak/>
         <w:t>Multiplayer</w:t>
       </w:r>
-      <w:bookmarkEnd w:id="11"/>
+      <w:bookmarkEnd w:id="17"/>
     </w:p>
     <w:p>
-      <w:r>
+      <w:pPr>
+        <w:rPr>
+          <w:rFonts w:cs="Arial"/>
+        </w:rPr>
+      </w:pPr>
+      <w:r>
+        <w:rPr>
+          <w:rFonts w:cs="Arial"/>
+        </w:rPr>
         <w:br w:type="page"/>
       </w:r>
     </w:p>
     <w:p>
       <w:pPr>
         <w:pStyle w:val="Heading1"/>
+        <w:rPr>
+          <w:rFonts w:cs="Arial"/>
+        </w:rPr>
       </w:pPr>
-      <w:bookmarkStart w:id="12" w:name="_Toc496464932"/>
-      <w:r>
+      <w:bookmarkStart w:id="18" w:name="_Toc496624212"/>
+      <w:r>
+        <w:rPr>
+          <w:rFonts w:cs="Arial"/>
+        </w:rPr>
         <w:lastRenderedPageBreak/>
         <w:t>Appendix</w:t>
       </w:r>
-      <w:bookmarkEnd w:id="12"/>
+      <w:bookmarkEnd w:id="18"/>
     </w:p>
     <w:p>
-      <w:bookmarkStart w:id="13" w:name="_GoBack"/>
-      <w:bookmarkEnd w:id="13"/>
+      <w:pPr>
+        <w:rPr>
+          <w:rFonts w:cs="Arial"/>
+        </w:rPr>
+      </w:pPr>
     </w:p>
     <w:sectPr>
       <w:pgSz w:w="11906" w:h="16838"/>
@@ -1808,7 +2471,7 @@
 </file>
 
 <file path=word/styles.xml><?xml version="1.0" encoding="utf-8"?>
-<w:styles xmlns:mc="http://schemas.openxmlformats.org/markup-compatibility/2006" xmlns:r="http://schemas.openxmlformats.org/officeDocument/2006/relationships" xmlns:w="http://schemas.openxmlformats.org/wordprocessingml/2006/main" xmlns:w14="http://schemas.microsoft.com/office/word/2010/wordml" xmlns:w15="http://schemas.microsoft.com/office/word/2012/wordml" xmlns:w16cid="http://schemas.microsoft.com/office/word/2016/wordml/cid" xmlns:w16se="http://schemas.microsoft.com/office/word/2015/wordml/symex" mc:Ignorable="w14 w15 w16se w16cid">
+<w:styles xmlns:mc="http://schemas.openxmlformats.org/markup-compatibility/2006" xmlns:r="http://schemas.openxmlformats.org/officeDocument/2006/relationships" xmlns:w="http://schemas.openxmlformats.org/wordprocessingml/2006/main" xmlns:w14="http://schemas.microsoft.com/office/word/2010/wordml" xmlns:w15="http://schemas.microsoft.com/office/word/2012/wordml" xmlns:w16se="http://schemas.microsoft.com/office/word/2015/wordml/symex" mc:Ignorable="w14 w15 w16se">
   <w:docDefaults>
     <w:rPrDefault>
       <w:rPr>
@@ -1822,7 +2485,7 @@
       </w:pPr>
     </w:pPrDefault>
   </w:docDefaults>
-  <w:latentStyles w:defLockedState="0" w:defUIPriority="99" w:defSemiHidden="0" w:defUnhideWhenUsed="0" w:defQFormat="0" w:count="375">
+  <w:latentStyles w:defLockedState="0" w:defUIPriority="99" w:defSemiHidden="0" w:defUnhideWhenUsed="0" w:defQFormat="0" w:count="371">
     <w:lsdException w:name="Normal" w:uiPriority="0" w:qFormat="1"/>
     <w:lsdException w:name="heading 1" w:uiPriority="9" w:qFormat="1"/>
     <w:lsdException w:name="heading 2" w:semiHidden="1" w:uiPriority="9" w:unhideWhenUsed="1" w:qFormat="1"/>
@@ -2194,15 +2857,15 @@
     <w:lsdException w:name="List Table 5 Dark Accent 6" w:uiPriority="50"/>
     <w:lsdException w:name="List Table 6 Colorful Accent 6" w:uiPriority="51"/>
     <w:lsdException w:name="List Table 7 Colorful Accent 6" w:uiPriority="52"/>
-    <w:lsdException w:name="Mention" w:semiHidden="1" w:unhideWhenUsed="1"/>
-    <w:lsdException w:name="Smart Hyperlink" w:semiHidden="1" w:unhideWhenUsed="1"/>
-    <w:lsdException w:name="Hashtag" w:semiHidden="1" w:unhideWhenUsed="1"/>
-    <w:lsdException w:name="Unresolved Mention" w:semiHidden="1" w:unhideWhenUsed="1"/>
   </w:latentStyles>
   <w:style w:type="paragraph" w:default="1" w:styleId="Normal">
     <w:name w:val="Normal"/>
     <w:qFormat/>
-    <w:rsid w:val="00244DDA"/>
+    <w:rsid w:val="00014FC8"/>
+    <w:rPr>
+      <w:rFonts w:ascii="Arial" w:hAnsi="Arial"/>
+      <w:sz w:val="24"/>
+    </w:rPr>
   </w:style>
   <w:style w:type="paragraph" w:styleId="Heading1">
     <w:name w:val="heading 1"/>
@@ -2211,7 +2874,7 @@
     <w:link w:val="Heading1Char"/>
     <w:uiPriority w:val="9"/>
     <w:qFormat/>
-    <w:rsid w:val="0005437A"/>
+    <w:rsid w:val="00014FC8"/>
     <w:pPr>
       <w:pBdr>
         <w:top w:val="single" w:sz="24" w:space="0" w:color="A6B727" w:themeColor="accent1"/>
@@ -2224,11 +2887,10 @@
       <w:outlineLvl w:val="0"/>
     </w:pPr>
     <w:rPr>
-      <w:rFonts w:ascii="Arial" w:hAnsi="Arial"/>
       <w:caps/>
       <w:color w:val="FFFFFF" w:themeColor="background1"/>
       <w:spacing w:val="15"/>
-      <w:sz w:val="32"/>
+      <w:sz w:val="36"/>
       <w:szCs w:val="22"/>
       <w:u w:val="single"/>
     </w:rPr>
@@ -2239,10 +2901,9 @@
     <w:next w:val="Normal"/>
     <w:link w:val="Heading2Char"/>
     <w:uiPriority w:val="9"/>
-    <w:semiHidden/>
     <w:unhideWhenUsed/>
     <w:qFormat/>
-    <w:rsid w:val="00244DDA"/>
+    <w:rsid w:val="00014FC8"/>
     <w:pPr>
       <w:pBdr>
         <w:top w:val="single" w:sz="24" w:space="0" w:color="F0F5CF" w:themeColor="accent1" w:themeTint="33"/>
@@ -2257,6 +2918,7 @@
     <w:rPr>
       <w:caps/>
       <w:spacing w:val="15"/>
+      <w:sz w:val="32"/>
     </w:rPr>
   </w:style>
   <w:style w:type="paragraph" w:styleId="Heading3">
@@ -2265,10 +2927,9 @@
     <w:next w:val="Normal"/>
     <w:link w:val="Heading3Char"/>
     <w:uiPriority w:val="9"/>
-    <w:semiHidden/>
     <w:unhideWhenUsed/>
     <w:qFormat/>
-    <w:rsid w:val="00244DDA"/>
+    <w:rsid w:val="00014FC8"/>
     <w:pPr>
       <w:pBdr>
         <w:top w:val="single" w:sz="6" w:space="2" w:color="A6B727" w:themeColor="accent1"/>
@@ -2280,6 +2941,7 @@
       <w:caps/>
       <w:color w:val="525A13" w:themeColor="accent1" w:themeShade="7F"/>
       <w:spacing w:val="15"/>
+      <w:sz w:val="28"/>
     </w:rPr>
   </w:style>
   <w:style w:type="paragraph" w:styleId="Heading4">
@@ -2447,13 +3109,13 @@
     <w:basedOn w:val="DefaultParagraphFont"/>
     <w:link w:val="Heading1"/>
     <w:uiPriority w:val="9"/>
-    <w:rsid w:val="0005437A"/>
+    <w:rsid w:val="00014FC8"/>
     <w:rPr>
       <w:rFonts w:ascii="Arial" w:hAnsi="Arial"/>
       <w:caps/>
       <w:color w:val="FFFFFF" w:themeColor="background1"/>
       <w:spacing w:val="15"/>
-      <w:sz w:val="32"/>
+      <w:sz w:val="36"/>
       <w:szCs w:val="22"/>
       <w:u w:val="single"/>
       <w:shd w:val="clear" w:color="auto" w:fill="A6B727" w:themeFill="accent1"/>
@@ -2464,11 +3126,12 @@
     <w:basedOn w:val="DefaultParagraphFont"/>
     <w:link w:val="Heading2"/>
     <w:uiPriority w:val="9"/>
-    <w:semiHidden/>
-    <w:rsid w:val="00244DDA"/>
+    <w:rsid w:val="00014FC8"/>
     <w:rPr>
+      <w:rFonts w:ascii="Arial" w:hAnsi="Arial"/>
       <w:caps/>
       <w:spacing w:val="15"/>
+      <w:sz w:val="32"/>
       <w:shd w:val="clear" w:color="auto" w:fill="F0F5CF" w:themeFill="accent1" w:themeFillTint="33"/>
     </w:rPr>
   </w:style>
@@ -2477,12 +3140,13 @@
     <w:basedOn w:val="DefaultParagraphFont"/>
     <w:link w:val="Heading3"/>
     <w:uiPriority w:val="9"/>
-    <w:semiHidden/>
-    <w:rsid w:val="00244DDA"/>
+    <w:rsid w:val="00014FC8"/>
     <w:rPr>
+      <w:rFonts w:ascii="Arial" w:hAnsi="Arial"/>
       <w:caps/>
       <w:color w:val="525A13" w:themeColor="accent1" w:themeShade="7F"/>
       <w:spacing w:val="15"/>
+      <w:sz w:val="28"/>
     </w:rPr>
   </w:style>
   <w:style w:type="character" w:customStyle="1" w:styleId="Heading4Char">
@@ -2694,7 +3358,6 @@
     <w:rPr>
       <w:i/>
       <w:iCs/>
-      <w:sz w:val="24"/>
       <w:szCs w:val="24"/>
     </w:rPr>
   </w:style>
@@ -2726,7 +3389,6 @@
     </w:pPr>
     <w:rPr>
       <w:color w:val="A6B727" w:themeColor="accent1"/>
-      <w:sz w:val="24"/>
       <w:szCs w:val="24"/>
     </w:rPr>
   </w:style>
@@ -3117,7 +3779,7 @@
 </file>
 
 <file path=customXml/itemProps1.xml><?xml version="1.0" encoding="utf-8"?>
-<ds:datastoreItem xmlns:ds="http://schemas.openxmlformats.org/officeDocument/2006/customXml" ds:itemID="{FB75F288-898A-4703-9C59-1D77F2104365}">
+<ds:datastoreItem xmlns:ds="http://schemas.openxmlformats.org/officeDocument/2006/customXml" ds:itemID="{13DA7F83-E84D-436C-AE13-9A5C53AD7D23}">
   <ds:schemaRefs>
     <ds:schemaRef ds:uri="http://schemas.openxmlformats.org/officeDocument/2006/bibliography"/>
   </ds:schemaRefs>

</xml_diff>

<commit_message>
GDD - updated 8/11
</commit_message>
<xml_diff>
--- a/Document draft.docx
+++ b/Document draft.docx
@@ -2,6 +2,8 @@
 <file path=word/document.xml><?xml version="1.0" encoding="utf-8"?>
 <w:document xmlns:wpc="http://schemas.microsoft.com/office/word/2010/wordprocessingCanvas" xmlns:cx="http://schemas.microsoft.com/office/drawing/2014/chartex" xmlns:cx1="http://schemas.microsoft.com/office/drawing/2015/9/8/chartex" xmlns:mc="http://schemas.openxmlformats.org/markup-compatibility/2006" xmlns:o="urn:schemas-microsoft-com:office:office" xmlns:r="http://schemas.openxmlformats.org/officeDocument/2006/relationships" xmlns:m="http://schemas.openxmlformats.org/officeDocument/2006/math" xmlns:v="urn:schemas-microsoft-com:vml" xmlns:wp14="http://schemas.microsoft.com/office/word/2010/wordprocessingDrawing" xmlns:wp="http://schemas.openxmlformats.org/drawingml/2006/wordprocessingDrawing" xmlns:w10="urn:schemas-microsoft-com:office:word" xmlns:w="http://schemas.openxmlformats.org/wordprocessingml/2006/main" xmlns:w14="http://schemas.microsoft.com/office/word/2010/wordml" xmlns:w15="http://schemas.microsoft.com/office/word/2012/wordml" xmlns:w16se="http://schemas.microsoft.com/office/word/2015/wordml/symex" xmlns:wpg="http://schemas.microsoft.com/office/word/2010/wordprocessingGroup" xmlns:wpi="http://schemas.microsoft.com/office/word/2010/wordprocessingInk" xmlns:wne="http://schemas.microsoft.com/office/word/2006/wordml" xmlns:wps="http://schemas.microsoft.com/office/word/2010/wordprocessingShape" mc:Ignorable="w14 w15 w16se wp14">
   <w:body>
+    <w:bookmarkStart w:id="0" w:name="_GoBack" w:displacedByCustomXml="next"/>
+    <w:bookmarkEnd w:id="0" w:displacedByCustomXml="next"/>
     <w:sdt>
       <w:sdtPr>
         <w:rPr>
@@ -15,7 +17,6 @@
       </w:sdtPr>
       <w:sdtEndPr/>
       <w:sdtContent>
-        <w:bookmarkStart w:id="0" w:name="_GoBack" w:displacedByCustomXml="prev"/>
         <w:p>
           <w:pPr>
             <w:rPr>
@@ -344,7 +345,7 @@
                   </wp:anchor>
                 </w:drawing>
               </mc:Choice>
-              <mc:Fallback xmlns:cx2="http://schemas.microsoft.com/office/drawing/2015/10/21/chartex" xmlns:cx3="http://schemas.microsoft.com/office/drawing/2016/5/9/chartex" xmlns:cx4="http://schemas.microsoft.com/office/drawing/2016/5/10/chartex" xmlns:cx5="http://schemas.microsoft.com/office/drawing/2016/5/11/chartex" xmlns:cx6="http://schemas.microsoft.com/office/drawing/2016/5/12/chartex" xmlns:cx7="http://schemas.microsoft.com/office/drawing/2016/5/13/chartex" xmlns:cx8="http://schemas.microsoft.com/office/drawing/2016/5/14/chartex" xmlns:aink="http://schemas.microsoft.com/office/drawing/2016/ink" xmlns:am3d="http://schemas.microsoft.com/office/drawing/2017/model3d" xmlns:w16cid="http://schemas.microsoft.com/office/word/2016/wordml/cid">
+              <mc:Fallback xmlns:w16cid="http://schemas.microsoft.com/office/word/2016/wordml/cid" xmlns:am3d="http://schemas.microsoft.com/office/drawing/2017/model3d" xmlns:aink="http://schemas.microsoft.com/office/drawing/2016/ink" xmlns:cx8="http://schemas.microsoft.com/office/drawing/2016/5/14/chartex" xmlns:cx7="http://schemas.microsoft.com/office/drawing/2016/5/13/chartex" xmlns:cx6="http://schemas.microsoft.com/office/drawing/2016/5/12/chartex" xmlns:cx5="http://schemas.microsoft.com/office/drawing/2016/5/11/chartex" xmlns:cx4="http://schemas.microsoft.com/office/drawing/2016/5/10/chartex" xmlns:cx3="http://schemas.microsoft.com/office/drawing/2016/5/9/chartex" xmlns:cx2="http://schemas.microsoft.com/office/drawing/2015/10/21/chartex">
                 <w:pict>
                   <v:group id="Group 193" o:spid="_x0000_s1026" style="position:absolute;margin-left:0;margin-top:0;width:540.55pt;height:718.4pt;z-index:-251657216;mso-width-percent:882;mso-height-percent:909;mso-position-horizontal:center;mso-position-horizontal-relative:page;mso-position-vertical:center;mso-position-vertical-relative:page;mso-width-percent:882;mso-height-percent:909" coordsize="68648,91235" o:gfxdata="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">
                     <v:rect id="Rectangle 194" o:spid="_x0000_s1027" style="position:absolute;width:68580;height:13716;visibility:visible;mso-wrap-style:square;v-text-anchor:middle" o:gfxdata="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" fillcolor="#a6b727 [3204]" stroked="f" strokeweight="1.5pt"/>
@@ -516,7 +517,6 @@
               </mc:Fallback>
             </mc:AlternateContent>
           </w:r>
-          <w:bookmarkEnd w:id="0"/>
         </w:p>
         <w:p>
           <w:pPr>
@@ -2671,7 +2671,6 @@
         <w:rPr>
           <w:rFonts w:cs="Arial"/>
         </w:rPr>
-        <w:lastRenderedPageBreak/>
         <w:t>Characters</w:t>
       </w:r>
       <w:bookmarkEnd w:id="4"/>
@@ -2767,7 +2766,6 @@
       </w:pPr>
       <w:bookmarkStart w:id="10" w:name="_Toc497301250"/>
       <w:r>
-        <w:lastRenderedPageBreak/>
         <w:t>Swordsman</w:t>
       </w:r>
       <w:bookmarkEnd w:id="10"/>
@@ -2816,7 +2814,6 @@
           <w:rFonts w:cs="Arial"/>
           <w:szCs w:val="24"/>
         </w:rPr>
-        <w:lastRenderedPageBreak/>
         <w:t>Weapons</w:t>
       </w:r>
       <w:bookmarkEnd w:id="11"/>
@@ -3051,7 +3048,6 @@
         <w:rPr>
           <w:rFonts w:cs="Arial"/>
         </w:rPr>
-        <w:lastRenderedPageBreak/>
         <w:t>Music/Sound</w:t>
       </w:r>
       <w:bookmarkEnd w:id="18"/>
@@ -3166,7 +3162,6 @@
         <w:rPr>
           <w:rFonts w:cs="Arial"/>
         </w:rPr>
-        <w:lastRenderedPageBreak/>
         <w:t>Multiplayer</w:t>
       </w:r>
       <w:bookmarkEnd w:id="24"/>
@@ -3254,7 +3249,6 @@
         <w:rPr>
           <w:rFonts w:cs="Arial"/>
         </w:rPr>
-        <w:lastRenderedPageBreak/>
         <w:t>Appendix</w:t>
       </w:r>
       <w:bookmarkEnd w:id="27"/>
@@ -4587,7 +4581,7 @@
 </file>
 
 <file path=customXml/itemProps1.xml><?xml version="1.0" encoding="utf-8"?>
-<ds:datastoreItem xmlns:ds="http://schemas.openxmlformats.org/officeDocument/2006/customXml" ds:itemID="{BF9F985C-110F-4558-BB05-3598831744B1}">
+<ds:datastoreItem xmlns:ds="http://schemas.openxmlformats.org/officeDocument/2006/customXml" ds:itemID="{AC189F83-6659-45B3-9064-D6292FA0F57C}">
   <ds:schemaRefs>
     <ds:schemaRef ds:uri="http://schemas.openxmlformats.org/officeDocument/2006/bibliography"/>
   </ds:schemaRefs>

</xml_diff>